<commit_message>
Updated formula sheet and started second Monte Carlo
</commit_message>
<xml_diff>
--- a/src/WrittenWorks/FormulaSheet/FormulaSheet.docx
+++ b/src/WrittenWorks/FormulaSheet/FormulaSheet.docx
@@ -5254,13 +5254,7 @@
           <w:rPr>
             <w:rFonts w:ascii="Cambria Math" w:eastAsiaTheme="minorEastAsia" w:hAnsi="Cambria Math"/>
           </w:rPr>
-          <m:t>μ=</m:t>
-        </m:r>
-        <m:r>
-          <w:rPr>
-            <w:rFonts w:ascii="Cambria Math" w:eastAsiaTheme="minorEastAsia" w:hAnsi="Cambria Math"/>
-          </w:rPr>
-          <m:t>E</m:t>
+          <m:t>μ=E</m:t>
         </m:r>
         <m:d>
           <m:dPr>
@@ -5384,13 +5378,7 @@
           <w:rPr>
             <w:rFonts w:ascii="Cambria Math" w:eastAsiaTheme="minorEastAsia" w:hAnsi="Cambria Math"/>
           </w:rPr>
-          <m:t>=</m:t>
-        </m:r>
-        <m:r>
-          <w:rPr>
-            <w:rFonts w:ascii="Cambria Math" w:eastAsiaTheme="minorEastAsia" w:hAnsi="Cambria Math"/>
-          </w:rPr>
-          <m:t>V</m:t>
+          <m:t>=V</m:t>
         </m:r>
         <m:d>
           <m:dPr>
@@ -5414,19 +5402,7 @@
           <w:rPr>
             <w:rFonts w:ascii="Cambria Math" w:eastAsiaTheme="minorEastAsia" w:hAnsi="Cambria Math"/>
           </w:rPr>
-          <m:t>=</m:t>
-        </m:r>
-        <m:r>
-          <w:rPr>
-            <w:rFonts w:ascii="Cambria Math" w:eastAsiaTheme="minorEastAsia" w:hAnsi="Cambria Math"/>
-          </w:rPr>
-          <m:t>n</m:t>
-        </m:r>
-        <m:r>
-          <w:rPr>
-            <w:rFonts w:ascii="Cambria Math" w:eastAsiaTheme="minorEastAsia" w:hAnsi="Cambria Math"/>
-          </w:rPr>
-          <m:t>(</m:t>
+          <m:t>=n(</m:t>
         </m:r>
         <m:f>
           <m:fPr>
@@ -5458,13 +5434,7 @@
           <w:rPr>
             <w:rFonts w:ascii="Cambria Math" w:eastAsiaTheme="minorEastAsia" w:hAnsi="Cambria Math"/>
           </w:rPr>
-          <m:t>)</m:t>
-        </m:r>
-        <m:r>
-          <w:rPr>
-            <w:rFonts w:ascii="Cambria Math" w:eastAsiaTheme="minorEastAsia" w:hAnsi="Cambria Math"/>
-          </w:rPr>
-          <m:t>(</m:t>
+          <m:t>)(</m:t>
         </m:r>
         <m:f>
           <m:fPr>
@@ -5530,6 +5500,512 @@
           </w:rPr>
           <m:t>)</m:t>
         </m:r>
+      </m:oMath>
+    </w:p>
+    <w:p>
+      <w:pPr>
+        <w:rPr>
+          <w:rFonts w:eastAsiaTheme="minorEastAsia"/>
+        </w:rPr>
+      </w:pPr>
+    </w:p>
+    <w:p>
+      <w:pPr>
+        <w:rPr>
+          <w:rFonts w:eastAsiaTheme="minorEastAsia"/>
+          <w:b/>
+          <w:bCs/>
+        </w:rPr>
+      </w:pPr>
+      <w:r>
+        <w:rPr>
+          <w:rFonts w:eastAsiaTheme="minorEastAsia"/>
+          <w:b/>
+          <w:bCs/>
+        </w:rPr>
+        <w:t>Definition 3.9</w:t>
+      </w:r>
+    </w:p>
+    <w:p>
+      <w:pPr>
+        <w:rPr>
+          <w:rFonts w:eastAsiaTheme="minorEastAsia"/>
+        </w:rPr>
+      </w:pPr>
+      <w:r>
+        <w:rPr>
+          <w:rFonts w:eastAsiaTheme="minorEastAsia"/>
+        </w:rPr>
+        <w:t xml:space="preserve">This is the </w:t>
+      </w:r>
+      <w:r>
+        <w:rPr>
+          <w:rFonts w:eastAsiaTheme="minorEastAsia"/>
+          <w:i/>
+          <w:iCs/>
+        </w:rPr>
+        <w:t>negative binomial probability distribution</w:t>
+      </w:r>
+      <w:r>
+        <w:rPr>
+          <w:rFonts w:eastAsiaTheme="minorEastAsia"/>
+        </w:rPr>
+        <w:t xml:space="preserve"> of a random variable Y:</w:t>
+      </w:r>
+    </w:p>
+    <w:p>
+      <w:pPr>
+        <w:rPr>
+          <w:rFonts w:eastAsiaTheme="minorEastAsia"/>
+        </w:rPr>
+      </w:pPr>
+      <w:r>
+        <w:rPr>
+          <w:rFonts w:eastAsiaTheme="minorEastAsia"/>
+        </w:rPr>
+        <w:tab/>
+      </w:r>
+      <m:oMath>
+        <m:r>
+          <w:rPr>
+            <w:rFonts w:ascii="Cambria Math" w:eastAsiaTheme="minorEastAsia" w:hAnsi="Cambria Math"/>
+          </w:rPr>
+          <m:t>p</m:t>
+        </m:r>
+        <m:d>
+          <m:dPr>
+            <m:ctrlPr>
+              <w:rPr>
+                <w:rFonts w:ascii="Cambria Math" w:eastAsiaTheme="minorEastAsia" w:hAnsi="Cambria Math"/>
+                <w:i/>
+              </w:rPr>
+            </m:ctrlPr>
+          </m:dPr>
+          <m:e>
+            <m:r>
+              <w:rPr>
+                <w:rFonts w:ascii="Cambria Math" w:eastAsiaTheme="minorEastAsia" w:hAnsi="Cambria Math"/>
+              </w:rPr>
+              <m:t>y</m:t>
+            </m:r>
+          </m:e>
+        </m:d>
+        <m:r>
+          <w:rPr>
+            <w:rFonts w:ascii="Cambria Math" w:eastAsiaTheme="minorEastAsia" w:hAnsi="Cambria Math"/>
+          </w:rPr>
+          <m:t xml:space="preserve">= </m:t>
+        </m:r>
+        <m:d>
+          <m:dPr>
+            <m:ctrlPr>
+              <w:rPr>
+                <w:rFonts w:ascii="Cambria Math" w:eastAsiaTheme="minorEastAsia" w:hAnsi="Cambria Math"/>
+                <w:i/>
+              </w:rPr>
+            </m:ctrlPr>
+          </m:dPr>
+          <m:e>
+            <m:f>
+              <m:fPr>
+                <m:type m:val="noBar"/>
+                <m:ctrlPr>
+                  <w:rPr>
+                    <w:rFonts w:ascii="Cambria Math" w:eastAsiaTheme="minorEastAsia" w:hAnsi="Cambria Math"/>
+                    <w:i/>
+                  </w:rPr>
+                </m:ctrlPr>
+              </m:fPr>
+              <m:num>
+                <m:r>
+                  <w:rPr>
+                    <w:rFonts w:ascii="Cambria Math" w:eastAsiaTheme="minorEastAsia" w:hAnsi="Cambria Math"/>
+                  </w:rPr>
+                  <m:t>y-1</m:t>
+                </m:r>
+              </m:num>
+              <m:den>
+                <m:r>
+                  <w:rPr>
+                    <w:rFonts w:ascii="Cambria Math" w:eastAsiaTheme="minorEastAsia" w:hAnsi="Cambria Math"/>
+                  </w:rPr>
+                  <m:t>r-1</m:t>
+                </m:r>
+              </m:den>
+            </m:f>
+          </m:e>
+        </m:d>
+        <m:sSup>
+          <m:sSupPr>
+            <m:ctrlPr>
+              <w:rPr>
+                <w:rFonts w:ascii="Cambria Math" w:eastAsiaTheme="minorEastAsia" w:hAnsi="Cambria Math"/>
+                <w:i/>
+              </w:rPr>
+            </m:ctrlPr>
+          </m:sSupPr>
+          <m:e>
+            <m:r>
+              <w:rPr>
+                <w:rFonts w:ascii="Cambria Math" w:eastAsiaTheme="minorEastAsia" w:hAnsi="Cambria Math"/>
+              </w:rPr>
+              <m:t>p</m:t>
+            </m:r>
+          </m:e>
+          <m:sup>
+            <m:r>
+              <w:rPr>
+                <w:rFonts w:ascii="Cambria Math" w:eastAsiaTheme="minorEastAsia" w:hAnsi="Cambria Math"/>
+              </w:rPr>
+              <m:t>r</m:t>
+            </m:r>
+          </m:sup>
+        </m:sSup>
+        <m:sSup>
+          <m:sSupPr>
+            <m:ctrlPr>
+              <w:rPr>
+                <w:rFonts w:ascii="Cambria Math" w:eastAsiaTheme="minorEastAsia" w:hAnsi="Cambria Math"/>
+                <w:i/>
+              </w:rPr>
+            </m:ctrlPr>
+          </m:sSupPr>
+          <m:e>
+            <m:r>
+              <w:rPr>
+                <w:rFonts w:ascii="Cambria Math" w:eastAsiaTheme="minorEastAsia" w:hAnsi="Cambria Math"/>
+              </w:rPr>
+              <m:t>q</m:t>
+            </m:r>
+          </m:e>
+          <m:sup>
+            <m:r>
+              <w:rPr>
+                <w:rFonts w:ascii="Cambria Math" w:eastAsiaTheme="minorEastAsia" w:hAnsi="Cambria Math"/>
+              </w:rPr>
+              <m:t>y-r</m:t>
+            </m:r>
+          </m:sup>
+        </m:sSup>
+      </m:oMath>
+    </w:p>
+    <w:p>
+      <w:pPr>
+        <w:rPr>
+          <w:rFonts w:eastAsiaTheme="minorEastAsia"/>
+        </w:rPr>
+      </w:pPr>
+      <w:r>
+        <w:rPr>
+          <w:rFonts w:eastAsiaTheme="minorEastAsia"/>
+        </w:rPr>
+        <w:br w:type="page"/>
+      </w:r>
+    </w:p>
+    <w:p>
+      <w:pPr>
+        <w:rPr>
+          <w:rFonts w:eastAsiaTheme="minorEastAsia"/>
+          <w:b/>
+          <w:bCs/>
+        </w:rPr>
+      </w:pPr>
+      <w:r>
+        <w:rPr>
+          <w:rFonts w:eastAsiaTheme="minorEastAsia"/>
+          <w:b/>
+          <w:bCs/>
+        </w:rPr>
+        <w:lastRenderedPageBreak/>
+        <w:t>Theorem 3.9</w:t>
+      </w:r>
+    </w:p>
+    <w:p>
+      <w:pPr>
+        <w:rPr>
+          <w:rFonts w:eastAsiaTheme="minorEastAsia"/>
+        </w:rPr>
+      </w:pPr>
+      <w:r>
+        <w:rPr>
+          <w:rFonts w:eastAsiaTheme="minorEastAsia"/>
+        </w:rPr>
+        <w:t>Th</w:t>
+      </w:r>
+      <w:r>
+        <w:rPr>
+          <w:rFonts w:eastAsiaTheme="minorEastAsia"/>
+        </w:rPr>
+        <w:t>is</w:t>
+      </w:r>
+      <w:r>
+        <w:rPr>
+          <w:rFonts w:eastAsiaTheme="minorEastAsia"/>
+        </w:rPr>
+        <w:t xml:space="preserve"> </w:t>
+      </w:r>
+      <w:r>
+        <w:rPr>
+          <w:rFonts w:eastAsiaTheme="minorEastAsia"/>
+        </w:rPr>
+        <w:t>is</w:t>
+      </w:r>
+      <w:r>
+        <w:rPr>
+          <w:rFonts w:eastAsiaTheme="minorEastAsia"/>
+        </w:rPr>
+        <w:t xml:space="preserve"> the </w:t>
+      </w:r>
+      <w:r>
+        <w:rPr>
+          <w:rFonts w:eastAsiaTheme="minorEastAsia"/>
+          <w:i/>
+          <w:iCs/>
+        </w:rPr>
+        <w:t>expected valu</w:t>
+      </w:r>
+      <w:r>
+        <w:rPr>
+          <w:rFonts w:eastAsiaTheme="minorEastAsia"/>
+          <w:i/>
+          <w:iCs/>
+        </w:rPr>
+        <w:t xml:space="preserve">e </w:t>
+      </w:r>
+      <w:r>
+        <w:rPr>
+          <w:rFonts w:eastAsiaTheme="minorEastAsia"/>
+        </w:rPr>
+        <w:t>for a random variable Y:</w:t>
+      </w:r>
+    </w:p>
+    <w:p>
+      <w:pPr>
+        <w:rPr>
+          <w:rFonts w:eastAsiaTheme="minorEastAsia"/>
+        </w:rPr>
+      </w:pPr>
+      <w:r>
+        <w:rPr>
+          <w:rFonts w:eastAsiaTheme="minorEastAsia"/>
+        </w:rPr>
+        <w:tab/>
+      </w:r>
+      <m:oMath>
+        <m:r>
+          <w:rPr>
+            <w:rFonts w:ascii="Cambria Math" w:eastAsiaTheme="minorEastAsia" w:hAnsi="Cambria Math"/>
+          </w:rPr>
+          <m:t>μ=E</m:t>
+        </m:r>
+        <m:d>
+          <m:dPr>
+            <m:ctrlPr>
+              <w:rPr>
+                <w:rFonts w:ascii="Cambria Math" w:eastAsiaTheme="minorEastAsia" w:hAnsi="Cambria Math"/>
+                <w:i/>
+              </w:rPr>
+            </m:ctrlPr>
+          </m:dPr>
+          <m:e>
+            <m:r>
+              <w:rPr>
+                <w:rFonts w:ascii="Cambria Math" w:eastAsiaTheme="minorEastAsia" w:hAnsi="Cambria Math"/>
+              </w:rPr>
+              <m:t>Y</m:t>
+            </m:r>
+          </m:e>
+        </m:d>
+        <m:r>
+          <w:rPr>
+            <w:rFonts w:ascii="Cambria Math" w:eastAsiaTheme="minorEastAsia" w:hAnsi="Cambria Math"/>
+          </w:rPr>
+          <m:t xml:space="preserve">= </m:t>
+        </m:r>
+        <m:f>
+          <m:fPr>
+            <m:ctrlPr>
+              <w:rPr>
+                <w:rFonts w:ascii="Cambria Math" w:eastAsiaTheme="minorEastAsia" w:hAnsi="Cambria Math"/>
+                <w:i/>
+              </w:rPr>
+            </m:ctrlPr>
+          </m:fPr>
+          <m:num>
+            <m:r>
+              <w:rPr>
+                <w:rFonts w:ascii="Cambria Math" w:eastAsiaTheme="minorEastAsia" w:hAnsi="Cambria Math"/>
+              </w:rPr>
+              <m:t>r</m:t>
+            </m:r>
+          </m:num>
+          <m:den>
+            <m:r>
+              <w:rPr>
+                <w:rFonts w:ascii="Cambria Math" w:eastAsiaTheme="minorEastAsia" w:hAnsi="Cambria Math"/>
+              </w:rPr>
+              <m:t>p</m:t>
+            </m:r>
+          </m:den>
+        </m:f>
+      </m:oMath>
+    </w:p>
+    <w:p>
+      <w:pPr>
+        <w:rPr>
+          <w:rFonts w:eastAsiaTheme="minorEastAsia"/>
+        </w:rPr>
+      </w:pPr>
+      <w:r>
+        <w:rPr>
+          <w:rFonts w:eastAsiaTheme="minorEastAsia"/>
+        </w:rPr>
+        <w:t xml:space="preserve">This is the </w:t>
+      </w:r>
+      <w:r>
+        <w:rPr>
+          <w:rFonts w:eastAsiaTheme="minorEastAsia"/>
+          <w:i/>
+          <w:iCs/>
+        </w:rPr>
+        <w:t>variance</w:t>
+      </w:r>
+      <w:r>
+        <w:rPr>
+          <w:rFonts w:eastAsiaTheme="minorEastAsia"/>
+          <w:i/>
+          <w:iCs/>
+        </w:rPr>
+        <w:t xml:space="preserve"> </w:t>
+      </w:r>
+      <w:r>
+        <w:rPr>
+          <w:rFonts w:eastAsiaTheme="minorEastAsia"/>
+        </w:rPr>
+        <w:t>for a random variable Y:</w:t>
+      </w:r>
+    </w:p>
+    <w:p>
+      <w:pPr>
+        <w:rPr>
+          <w:rFonts w:eastAsiaTheme="minorEastAsia"/>
+        </w:rPr>
+      </w:pPr>
+      <w:r>
+        <w:rPr>
+          <w:rFonts w:eastAsiaTheme="minorEastAsia"/>
+        </w:rPr>
+        <w:tab/>
+      </w:r>
+      <m:oMath>
+        <m:sSup>
+          <m:sSupPr>
+            <m:ctrlPr>
+              <w:rPr>
+                <w:rFonts w:ascii="Cambria Math" w:eastAsiaTheme="minorEastAsia" w:hAnsi="Cambria Math"/>
+                <w:i/>
+              </w:rPr>
+            </m:ctrlPr>
+          </m:sSupPr>
+          <m:e>
+            <m:r>
+              <w:rPr>
+                <w:rFonts w:ascii="Cambria Math" w:eastAsiaTheme="minorEastAsia" w:hAnsi="Cambria Math"/>
+              </w:rPr>
+              <m:t>σ</m:t>
+            </m:r>
+          </m:e>
+          <m:sup>
+            <m:r>
+              <w:rPr>
+                <w:rFonts w:ascii="Cambria Math" w:eastAsiaTheme="minorEastAsia" w:hAnsi="Cambria Math"/>
+              </w:rPr>
+              <m:t>2</m:t>
+            </m:r>
+          </m:sup>
+        </m:sSup>
+        <m:r>
+          <w:rPr>
+            <w:rFonts w:ascii="Cambria Math" w:eastAsiaTheme="minorEastAsia" w:hAnsi="Cambria Math"/>
+          </w:rPr>
+          <m:t xml:space="preserve"> </m:t>
+        </m:r>
+        <m:r>
+          <w:rPr>
+            <w:rFonts w:ascii="Cambria Math" w:eastAsiaTheme="minorEastAsia" w:hAnsi="Cambria Math"/>
+          </w:rPr>
+          <m:t>=V</m:t>
+        </m:r>
+        <m:d>
+          <m:dPr>
+            <m:ctrlPr>
+              <w:rPr>
+                <w:rFonts w:ascii="Cambria Math" w:eastAsiaTheme="minorEastAsia" w:hAnsi="Cambria Math"/>
+                <w:i/>
+              </w:rPr>
+            </m:ctrlPr>
+          </m:dPr>
+          <m:e>
+            <m:r>
+              <w:rPr>
+                <w:rFonts w:ascii="Cambria Math" w:eastAsiaTheme="minorEastAsia" w:hAnsi="Cambria Math"/>
+              </w:rPr>
+              <m:t>Y</m:t>
+            </m:r>
+          </m:e>
+        </m:d>
+        <m:r>
+          <w:rPr>
+            <w:rFonts w:ascii="Cambria Math" w:eastAsiaTheme="minorEastAsia" w:hAnsi="Cambria Math"/>
+          </w:rPr>
+          <m:t xml:space="preserve">= </m:t>
+        </m:r>
+        <m:f>
+          <m:fPr>
+            <m:ctrlPr>
+              <w:rPr>
+                <w:rFonts w:ascii="Cambria Math" w:eastAsiaTheme="minorEastAsia" w:hAnsi="Cambria Math"/>
+                <w:i/>
+              </w:rPr>
+            </m:ctrlPr>
+          </m:fPr>
+          <m:num>
+            <m:r>
+              <w:rPr>
+                <w:rFonts w:ascii="Cambria Math" w:eastAsiaTheme="minorEastAsia" w:hAnsi="Cambria Math"/>
+              </w:rPr>
+              <m:t>r(1-p)</m:t>
+            </m:r>
+          </m:num>
+          <m:den>
+            <m:sSup>
+              <m:sSupPr>
+                <m:ctrlPr>
+                  <w:rPr>
+                    <w:rFonts w:ascii="Cambria Math" w:eastAsiaTheme="minorEastAsia" w:hAnsi="Cambria Math"/>
+                    <w:i/>
+                  </w:rPr>
+                </m:ctrlPr>
+              </m:sSupPr>
+              <m:e>
+                <m:r>
+                  <w:rPr>
+                    <w:rFonts w:ascii="Cambria Math" w:eastAsiaTheme="minorEastAsia" w:hAnsi="Cambria Math"/>
+                  </w:rPr>
+                  <m:t>p</m:t>
+                </m:r>
+              </m:e>
+              <m:sup>
+                <m:r>
+                  <w:rPr>
+                    <w:rFonts w:ascii="Cambria Math" w:eastAsiaTheme="minorEastAsia" w:hAnsi="Cambria Math"/>
+                  </w:rPr>
+                  <m:t>2</m:t>
+                </m:r>
+              </m:sup>
+            </m:sSup>
+          </m:den>
+        </m:f>
       </m:oMath>
     </w:p>
     <w:sectPr>

</xml_diff>